<commit_message>
commit báo cáo swagger ver 1.1
</commit_message>
<xml_diff>
--- a/documents/swagger.docx
+++ b/documents/swagger.docx
@@ -554,7 +554,6 @@
           <w:szCs w:val="26"/>
         </w:rPr>
       </w:pPr>
-      <w:bookmarkStart w:id="0" w:name="_GoBack"/>
       <w:r>
         <w:rPr>
           <w:rFonts w:ascii="Times New Roman" w:hAnsi="Times New Roman" w:cs="Times New Roman"/>
@@ -564,7 +563,6 @@
         </w:rPr>
         <w:t>Step 4:</w:t>
       </w:r>
-      <w:bookmarkEnd w:id="0"/>
     </w:p>
     <w:p>
       <w:pPr>
@@ -642,6 +640,7 @@
           <w:szCs w:val="26"/>
         </w:rPr>
       </w:pPr>
+      <w:bookmarkStart w:id="0" w:name="_GoBack"/>
       <w:r>
         <w:rPr>
           <w:rFonts w:ascii="Times New Roman" w:hAnsi="Times New Roman" w:cs="Times New Roman"/>
@@ -651,9 +650,9 @@
         </w:rPr>
         <w:drawing>
           <wp:inline distT="0" distB="0" distL="0" distR="0">
-            <wp:extent cx="5943600" cy="2824681"/>
+            <wp:extent cx="5943600" cy="2959520"/>
             <wp:effectExtent l="0" t="0" r="0" b="0"/>
-            <wp:docPr id="5" name="Picture 5" descr="C:\Users\Phong Linh\Desktop\c.PNG"/>
+            <wp:docPr id="7" name="Picture 7" descr="C:\Users\Phong Linh\Desktop\edit.png"/>
             <wp:cNvGraphicFramePr>
               <a:graphicFrameLocks xmlns:a="http://schemas.openxmlformats.org/drawingml/2006/main" noChangeAspect="1"/>
             </wp:cNvGraphicFramePr>
@@ -661,7 +660,7 @@
               <a:graphicData uri="http://schemas.openxmlformats.org/drawingml/2006/picture">
                 <pic:pic xmlns:pic="http://schemas.openxmlformats.org/drawingml/2006/picture">
                   <pic:nvPicPr>
-                    <pic:cNvPr id="0" name="Picture 6" descr="C:\Users\Phong Linh\Desktop\c.PNG"/>
+                    <pic:cNvPr id="0" name="Picture 4" descr="C:\Users\Phong Linh\Desktop\edit.png"/>
                     <pic:cNvPicPr>
                       <a:picLocks noChangeAspect="1" noChangeArrowheads="1"/>
                     </pic:cNvPicPr>
@@ -682,7 +681,7 @@
                   <pic:spPr bwMode="auto">
                     <a:xfrm>
                       <a:off x="0" y="0"/>
-                      <a:ext cx="5943600" cy="2824681"/>
+                      <a:ext cx="5943600" cy="2959520"/>
                     </a:xfrm>
                     <a:prstGeom prst="rect">
                       <a:avLst/>
@@ -698,111 +697,489 @@
           </wp:inline>
         </w:drawing>
       </w:r>
-    </w:p>
-    <w:p>
-      <w:pPr>
-        <w:pStyle w:val="ListParagraph"/>
-        <w:rPr>
-          <w:rFonts w:ascii="Times New Roman" w:hAnsi="Times New Roman" w:cs="Times New Roman"/>
-          <w:sz w:val="26"/>
-          <w:szCs w:val="26"/>
-        </w:rPr>
-      </w:pPr>
-    </w:p>
-    <w:p>
-      <w:pPr>
-        <w:pStyle w:val="ListParagraph"/>
-        <w:rPr>
-          <w:rFonts w:ascii="Times New Roman" w:hAnsi="Times New Roman" w:cs="Times New Roman"/>
-          <w:sz w:val="26"/>
-          <w:szCs w:val="26"/>
-        </w:rPr>
-      </w:pPr>
-      <w:r>
-        <w:rPr>
-          <w:rFonts w:ascii="Times New Roman" w:hAnsi="Times New Roman" w:cs="Times New Roman"/>
-          <w:sz w:val="26"/>
-          <w:szCs w:val="26"/>
-        </w:rPr>
-        <w:t>Các bạn có thể tham khảo theo đường link kèm theo để hiểu cách viết file yaml.</w:t>
-      </w:r>
-    </w:p>
-    <w:p>
-      <w:pPr>
-        <w:pStyle w:val="ListParagraph"/>
-        <w:rPr>
-          <w:rFonts w:ascii="Times New Roman" w:hAnsi="Times New Roman" w:cs="Times New Roman"/>
-          <w:sz w:val="26"/>
-          <w:szCs w:val="26"/>
-        </w:rPr>
-      </w:pPr>
-    </w:p>
-    <w:p>
-      <w:pPr>
-        <w:pStyle w:val="ListParagraph"/>
-        <w:rPr>
-          <w:rFonts w:ascii="Times New Roman" w:hAnsi="Times New Roman" w:cs="Times New Roman"/>
-          <w:sz w:val="26"/>
-          <w:szCs w:val="26"/>
-        </w:rPr>
-      </w:pPr>
-      <w:hyperlink r:id="rId8" w:history="1">
-        <w:r>
-          <w:rPr>
-            <w:rStyle w:val="Hyperlink"/>
-            <w:rFonts w:ascii="Times New Roman" w:hAnsi="Times New Roman" w:cs="Times New Roman"/>
-            <w:sz w:val="26"/>
-            <w:szCs w:val="26"/>
-          </w:rPr>
-          <w:t>https://scotch.io/tutoria</w:t>
-        </w:r>
-        <w:r>
-          <w:rPr>
-            <w:rStyle w:val="Hyperlink"/>
-            <w:rFonts w:ascii="Times New Roman" w:hAnsi="Times New Roman" w:cs="Times New Roman"/>
-            <w:sz w:val="26"/>
-            <w:szCs w:val="26"/>
-          </w:rPr>
-          <w:t>l</w:t>
-        </w:r>
-        <w:r>
-          <w:rPr>
-            <w:rStyle w:val="Hyperlink"/>
-            <w:rFonts w:ascii="Times New Roman" w:hAnsi="Times New Roman" w:cs="Times New Roman"/>
-            <w:sz w:val="26"/>
-            <w:szCs w:val="26"/>
-          </w:rPr>
-          <w:t>s/speed-up-your-restful-api-development-in-node-js-with-swagger</w:t>
-        </w:r>
-      </w:hyperlink>
-    </w:p>
-    <w:p>
-      <w:pPr>
-        <w:pStyle w:val="ListParagraph"/>
-        <w:rPr>
-          <w:rFonts w:ascii="Times New Roman" w:hAnsi="Times New Roman" w:cs="Times New Roman"/>
-          <w:sz w:val="26"/>
-          <w:szCs w:val="26"/>
-        </w:rPr>
-      </w:pPr>
-    </w:p>
-    <w:p>
-      <w:pPr>
-        <w:rPr>
-          <w:rFonts w:ascii="Times New Roman" w:hAnsi="Times New Roman" w:cs="Times New Roman"/>
-          <w:sz w:val="26"/>
-          <w:szCs w:val="26"/>
-        </w:rPr>
-      </w:pPr>
-    </w:p>
-    <w:p>
-      <w:pPr>
-        <w:rPr>
-          <w:rFonts w:ascii="Times New Roman" w:hAnsi="Times New Roman" w:cs="Times New Roman"/>
-          <w:sz w:val="26"/>
-          <w:szCs w:val="26"/>
-        </w:rPr>
-      </w:pPr>
+      <w:bookmarkEnd w:id="0"/>
+    </w:p>
+    <w:p>
+      <w:pPr>
+        <w:pStyle w:val="ListParagraph"/>
+        <w:rPr>
+          <w:rFonts w:ascii="Times New Roman" w:hAnsi="Times New Roman" w:cs="Times New Roman"/>
+          <w:sz w:val="26"/>
+          <w:szCs w:val="26"/>
+        </w:rPr>
+      </w:pPr>
+    </w:p>
+    <w:p>
+      <w:pPr>
+        <w:pStyle w:val="ListParagraph"/>
+        <w:rPr>
+          <w:rFonts w:ascii="Times New Roman" w:hAnsi="Times New Roman" w:cs="Times New Roman"/>
+          <w:sz w:val="26"/>
+          <w:szCs w:val="26"/>
+        </w:rPr>
+      </w:pPr>
+      <w:r>
+        <w:rPr>
+          <w:rFonts w:ascii="Times New Roman" w:hAnsi="Times New Roman" w:cs="Times New Roman"/>
+          <w:sz w:val="26"/>
+          <w:szCs w:val="26"/>
+        </w:rPr>
+        <w:t>Bây giờ chúng tả thử với một ví dụ để hiểu thêm về swagger.</w:t>
+      </w:r>
+      <w:r>
+        <w:rPr>
+          <w:rFonts w:ascii="Times New Roman" w:hAnsi="Times New Roman" w:cs="Times New Roman"/>
+          <w:sz w:val="26"/>
+          <w:szCs w:val="26"/>
+        </w:rPr>
+        <w:t xml:space="preserve"> </w:t>
+      </w:r>
+      <w:r>
+        <w:rPr>
+          <w:rFonts w:ascii="Times New Roman" w:hAnsi="Times New Roman" w:cs="Times New Roman"/>
+          <w:sz w:val="26"/>
+          <w:szCs w:val="26"/>
+        </w:rPr>
+        <w:t>Ở phía bên phải của màn hình, bạn sẽ thấy đường dẫn ví dụ cho một yêu cầu Get/hello</w:t>
+      </w:r>
+      <w:r>
+        <w:rPr>
+          <w:rFonts w:ascii="Times New Roman" w:hAnsi="Times New Roman" w:cs="Times New Roman"/>
+          <w:sz w:val="26"/>
+          <w:szCs w:val="26"/>
+        </w:rPr>
+        <w:t>, hãy thử nhấn vào “Try this operation” để kiểm tra.</w:t>
+      </w:r>
+    </w:p>
+    <w:p>
+      <w:pPr>
+        <w:pStyle w:val="ListParagraph"/>
+        <w:rPr>
+          <w:rFonts w:ascii="Times New Roman" w:hAnsi="Times New Roman" w:cs="Times New Roman"/>
+          <w:sz w:val="26"/>
+          <w:szCs w:val="26"/>
+        </w:rPr>
+      </w:pPr>
+    </w:p>
+    <w:p>
+      <w:pPr>
+        <w:pStyle w:val="ListParagraph"/>
+        <w:rPr>
+          <w:rFonts w:ascii="Times New Roman" w:hAnsi="Times New Roman" w:cs="Times New Roman"/>
+          <w:sz w:val="26"/>
+          <w:szCs w:val="26"/>
+        </w:rPr>
+      </w:pPr>
+      <w:r>
+        <w:rPr>
+          <w:rFonts w:ascii="Times New Roman" w:hAnsi="Times New Roman" w:cs="Times New Roman"/>
+          <w:sz w:val="26"/>
+          <w:szCs w:val="26"/>
+        </w:rPr>
+        <w:t>Tại mục tham số “name” yêu cầu phải nhập tên để hệ thống kiểm tra. Hãy nhập một tên bất kì.</w:t>
+      </w:r>
+    </w:p>
+    <w:p>
+      <w:pPr>
+        <w:pStyle w:val="ListParagraph"/>
+        <w:rPr>
+          <w:rFonts w:ascii="Times New Roman" w:hAnsi="Times New Roman" w:cs="Times New Roman"/>
+          <w:sz w:val="26"/>
+          <w:szCs w:val="26"/>
+        </w:rPr>
+      </w:pPr>
+    </w:p>
+    <w:p>
+      <w:pPr>
+        <w:pStyle w:val="ListParagraph"/>
+        <w:rPr>
+          <w:rFonts w:ascii="Times New Roman" w:hAnsi="Times New Roman" w:cs="Times New Roman"/>
+          <w:sz w:val="26"/>
+          <w:szCs w:val="26"/>
+        </w:rPr>
+      </w:pPr>
+      <w:r>
+        <w:rPr>
+          <w:rFonts w:ascii="Times New Roman" w:hAnsi="Times New Roman" w:cs="Times New Roman"/>
+          <w:noProof/>
+          <w:sz w:val="26"/>
+          <w:szCs w:val="26"/>
+        </w:rPr>
+        <w:drawing>
+          <wp:inline distT="0" distB="0" distL="0" distR="0" wp14:anchorId="03960A88" wp14:editId="2E1EC6B1">
+            <wp:extent cx="5943600" cy="3013461"/>
+            <wp:effectExtent l="0" t="0" r="0" b="0"/>
+            <wp:docPr id="1" name="Picture 1" descr="C:\Users\Phong Linh\Desktop\parameter.png"/>
+            <wp:cNvGraphicFramePr>
+              <a:graphicFrameLocks xmlns:a="http://schemas.openxmlformats.org/drawingml/2006/main" noChangeAspect="1"/>
+            </wp:cNvGraphicFramePr>
+            <a:graphic xmlns:a="http://schemas.openxmlformats.org/drawingml/2006/main">
+              <a:graphicData uri="http://schemas.openxmlformats.org/drawingml/2006/picture">
+                <pic:pic xmlns:pic="http://schemas.openxmlformats.org/drawingml/2006/picture">
+                  <pic:nvPicPr>
+                    <pic:cNvPr id="0" name="Picture 1" descr="C:\Users\Phong Linh\Desktop\parameter.png"/>
+                    <pic:cNvPicPr>
+                      <a:picLocks noChangeAspect="1" noChangeArrowheads="1"/>
+                    </pic:cNvPicPr>
+                  </pic:nvPicPr>
+                  <pic:blipFill>
+                    <a:blip r:embed="rId8">
+                      <a:extLst>
+                        <a:ext uri="{28A0092B-C50C-407E-A947-70E740481C1C}">
+                          <a14:useLocalDpi xmlns:a14="http://schemas.microsoft.com/office/drawing/2010/main" val="0"/>
+                        </a:ext>
+                      </a:extLst>
+                    </a:blip>
+                    <a:srcRect/>
+                    <a:stretch>
+                      <a:fillRect/>
+                    </a:stretch>
+                  </pic:blipFill>
+                  <pic:spPr bwMode="auto">
+                    <a:xfrm>
+                      <a:off x="0" y="0"/>
+                      <a:ext cx="5943600" cy="3013461"/>
+                    </a:xfrm>
+                    <a:prstGeom prst="rect">
+                      <a:avLst/>
+                    </a:prstGeom>
+                    <a:noFill/>
+                    <a:ln>
+                      <a:noFill/>
+                    </a:ln>
+                  </pic:spPr>
+                </pic:pic>
+              </a:graphicData>
+            </a:graphic>
+          </wp:inline>
+        </w:drawing>
+      </w:r>
+    </w:p>
+    <w:p>
+      <w:pPr>
+        <w:pStyle w:val="ListParagraph"/>
+        <w:rPr>
+          <w:rFonts w:ascii="Times New Roman" w:hAnsi="Times New Roman" w:cs="Times New Roman"/>
+          <w:sz w:val="26"/>
+          <w:szCs w:val="26"/>
+        </w:rPr>
+      </w:pPr>
+    </w:p>
+    <w:p>
+      <w:pPr>
+        <w:pStyle w:val="ListParagraph"/>
+        <w:rPr>
+          <w:rFonts w:ascii="Times New Roman" w:hAnsi="Times New Roman" w:cs="Times New Roman"/>
+          <w:sz w:val="26"/>
+          <w:szCs w:val="26"/>
+        </w:rPr>
+      </w:pPr>
+      <w:r>
+        <w:rPr>
+          <w:rFonts w:ascii="Times New Roman" w:hAnsi="Times New Roman" w:cs="Times New Roman"/>
+          <w:sz w:val="26"/>
+          <w:szCs w:val="26"/>
+        </w:rPr>
+        <w:t>Giả sử mình nhập tên là Scott, sau khi nhấn Send request thì response sẽ trả về success và kết quả sẽ như hình bên dưới.</w:t>
+      </w:r>
+    </w:p>
+    <w:p>
+      <w:pPr>
+        <w:pStyle w:val="ListParagraph"/>
+        <w:rPr>
+          <w:rFonts w:ascii="Times New Roman" w:hAnsi="Times New Roman" w:cs="Times New Roman"/>
+          <w:sz w:val="26"/>
+          <w:szCs w:val="26"/>
+        </w:rPr>
+      </w:pPr>
+      <w:r>
+        <w:rPr>
+          <w:rFonts w:ascii="Times New Roman" w:hAnsi="Times New Roman" w:cs="Times New Roman"/>
+          <w:noProof/>
+          <w:sz w:val="26"/>
+          <w:szCs w:val="26"/>
+        </w:rPr>
+        <w:drawing>
+          <wp:inline distT="0" distB="0" distL="0" distR="0">
+            <wp:extent cx="5433060" cy="1912620"/>
+            <wp:effectExtent l="0" t="0" r="0" b="0"/>
+            <wp:docPr id="2" name="Picture 2" descr="C:\Users\Phong Linh\Desktop\request.png"/>
+            <wp:cNvGraphicFramePr>
+              <a:graphicFrameLocks xmlns:a="http://schemas.openxmlformats.org/drawingml/2006/main" noChangeAspect="1"/>
+            </wp:cNvGraphicFramePr>
+            <a:graphic xmlns:a="http://schemas.openxmlformats.org/drawingml/2006/main">
+              <a:graphicData uri="http://schemas.openxmlformats.org/drawingml/2006/picture">
+                <pic:pic xmlns:pic="http://schemas.openxmlformats.org/drawingml/2006/picture">
+                  <pic:nvPicPr>
+                    <pic:cNvPr id="0" name="Picture 2" descr="C:\Users\Phong Linh\Desktop\request.png"/>
+                    <pic:cNvPicPr>
+                      <a:picLocks noChangeAspect="1" noChangeArrowheads="1"/>
+                    </pic:cNvPicPr>
+                  </pic:nvPicPr>
+                  <pic:blipFill>
+                    <a:blip r:embed="rId9">
+                      <a:extLst>
+                        <a:ext uri="{28A0092B-C50C-407E-A947-70E740481C1C}">
+                          <a14:useLocalDpi xmlns:a14="http://schemas.microsoft.com/office/drawing/2010/main" val="0"/>
+                        </a:ext>
+                      </a:extLst>
+                    </a:blip>
+                    <a:srcRect/>
+                    <a:stretch>
+                      <a:fillRect/>
+                    </a:stretch>
+                  </pic:blipFill>
+                  <pic:spPr bwMode="auto">
+                    <a:xfrm>
+                      <a:off x="0" y="0"/>
+                      <a:ext cx="5447354" cy="1917652"/>
+                    </a:xfrm>
+                    <a:prstGeom prst="rect">
+                      <a:avLst/>
+                    </a:prstGeom>
+                    <a:noFill/>
+                    <a:ln>
+                      <a:noFill/>
+                    </a:ln>
+                  </pic:spPr>
+                </pic:pic>
+              </a:graphicData>
+            </a:graphic>
+          </wp:inline>
+        </w:drawing>
+      </w:r>
+    </w:p>
+    <w:p>
+      <w:pPr>
+        <w:pStyle w:val="ListParagraph"/>
+        <w:rPr>
+          <w:rFonts w:ascii="Times New Roman" w:hAnsi="Times New Roman" w:cs="Times New Roman"/>
+          <w:sz w:val="26"/>
+          <w:szCs w:val="26"/>
+        </w:rPr>
+      </w:pPr>
+    </w:p>
+    <w:p>
+      <w:pPr>
+        <w:pStyle w:val="ListParagraph"/>
+        <w:rPr>
+          <w:rFonts w:ascii="Times New Roman" w:hAnsi="Times New Roman" w:cs="Times New Roman"/>
+          <w:sz w:val="26"/>
+          <w:szCs w:val="26"/>
+        </w:rPr>
+      </w:pPr>
+      <w:r>
+        <w:rPr>
+          <w:rFonts w:ascii="Times New Roman" w:hAnsi="Times New Roman" w:cs="Times New Roman"/>
+          <w:sz w:val="26"/>
+          <w:szCs w:val="26"/>
+        </w:rPr>
+        <w:t>Bây giờ chsung ta sẽ tìm hiểu về cách viết file yaml, hãy nhìn vào màn hình bên trái trình duyệt, hãy để ý kĩ phần paths</w:t>
+      </w:r>
+    </w:p>
+    <w:p>
+      <w:pPr>
+        <w:pStyle w:val="ListParagraph"/>
+        <w:rPr>
+          <w:rFonts w:ascii="Times New Roman" w:hAnsi="Times New Roman" w:cs="Times New Roman"/>
+          <w:sz w:val="26"/>
+          <w:szCs w:val="26"/>
+        </w:rPr>
+      </w:pPr>
+      <w:r>
+        <w:rPr>
+          <w:rFonts w:ascii="Times New Roman" w:hAnsi="Times New Roman" w:cs="Times New Roman"/>
+          <w:noProof/>
+          <w:sz w:val="26"/>
+          <w:szCs w:val="26"/>
+        </w:rPr>
+        <w:lastRenderedPageBreak/>
+        <w:drawing>
+          <wp:inline distT="0" distB="0" distL="0" distR="0">
+            <wp:extent cx="5943600" cy="5760407"/>
+            <wp:effectExtent l="0" t="0" r="0" b="0"/>
+            <wp:docPr id="6" name="Picture 6" descr="C:\Users\Phong Linh\Desktop\yaml.png"/>
+            <wp:cNvGraphicFramePr>
+              <a:graphicFrameLocks xmlns:a="http://schemas.openxmlformats.org/drawingml/2006/main" noChangeAspect="1"/>
+            </wp:cNvGraphicFramePr>
+            <a:graphic xmlns:a="http://schemas.openxmlformats.org/drawingml/2006/main">
+              <a:graphicData uri="http://schemas.openxmlformats.org/drawingml/2006/picture">
+                <pic:pic xmlns:pic="http://schemas.openxmlformats.org/drawingml/2006/picture">
+                  <pic:nvPicPr>
+                    <pic:cNvPr id="0" name="Picture 3" descr="C:\Users\Phong Linh\Desktop\yaml.png"/>
+                    <pic:cNvPicPr>
+                      <a:picLocks noChangeAspect="1" noChangeArrowheads="1"/>
+                    </pic:cNvPicPr>
+                  </pic:nvPicPr>
+                  <pic:blipFill>
+                    <a:blip r:embed="rId10">
+                      <a:extLst>
+                        <a:ext uri="{28A0092B-C50C-407E-A947-70E740481C1C}">
+                          <a14:useLocalDpi xmlns:a14="http://schemas.microsoft.com/office/drawing/2010/main" val="0"/>
+                        </a:ext>
+                      </a:extLst>
+                    </a:blip>
+                    <a:srcRect/>
+                    <a:stretch>
+                      <a:fillRect/>
+                    </a:stretch>
+                  </pic:blipFill>
+                  <pic:spPr bwMode="auto">
+                    <a:xfrm>
+                      <a:off x="0" y="0"/>
+                      <a:ext cx="5943600" cy="5760407"/>
+                    </a:xfrm>
+                    <a:prstGeom prst="rect">
+                      <a:avLst/>
+                    </a:prstGeom>
+                    <a:noFill/>
+                    <a:ln>
+                      <a:noFill/>
+                    </a:ln>
+                  </pic:spPr>
+                </pic:pic>
+              </a:graphicData>
+            </a:graphic>
+          </wp:inline>
+        </w:drawing>
+      </w:r>
+    </w:p>
+    <w:p>
+      <w:pPr>
+        <w:pStyle w:val="ListParagraph"/>
+        <w:rPr>
+          <w:rFonts w:ascii="Times New Roman" w:hAnsi="Times New Roman" w:cs="Times New Roman"/>
+          <w:sz w:val="26"/>
+          <w:szCs w:val="26"/>
+        </w:rPr>
+      </w:pPr>
+    </w:p>
+    <w:p>
+      <w:pPr>
+        <w:pStyle w:val="ListParagraph"/>
+        <w:numPr>
+          <w:ilvl w:val="0"/>
+          <w:numId w:val="2"/>
+        </w:numPr>
+        <w:rPr>
+          <w:rFonts w:ascii="Times New Roman" w:hAnsi="Times New Roman" w:cs="Times New Roman"/>
+          <w:sz w:val="26"/>
+          <w:szCs w:val="26"/>
+        </w:rPr>
+      </w:pPr>
+      <w:r>
+        <w:rPr>
+          <w:rFonts w:ascii="Times New Roman" w:hAnsi="Times New Roman" w:cs="Times New Roman"/>
+          <w:b/>
+          <w:sz w:val="26"/>
+          <w:szCs w:val="26"/>
+        </w:rPr>
+        <w:t>x-swagger-router-controller</w:t>
+      </w:r>
+      <w:r>
+        <w:rPr>
+          <w:rFonts w:ascii="Times New Roman" w:hAnsi="Times New Roman" w:cs="Times New Roman"/>
+          <w:sz w:val="26"/>
+          <w:szCs w:val="26"/>
+        </w:rPr>
+        <w:t>: Đây là bộ điều khiể</w:t>
+      </w:r>
+      <w:r>
+        <w:rPr>
+          <w:rFonts w:ascii="Times New Roman" w:hAnsi="Times New Roman" w:cs="Times New Roman"/>
+          <w:sz w:val="26"/>
+          <w:szCs w:val="26"/>
+        </w:rPr>
+        <w:t>n, với file nằm</w:t>
+      </w:r>
+      <w:r>
+        <w:rPr>
+          <w:rFonts w:ascii="Times New Roman" w:hAnsi="Times New Roman" w:cs="Times New Roman"/>
+          <w:sz w:val="26"/>
+          <w:szCs w:val="26"/>
+        </w:rPr>
+        <w:t xml:space="preserve"> trong /api/controllers/hello_world.js.</w:t>
+      </w:r>
+    </w:p>
+    <w:p>
+      <w:pPr>
+        <w:pStyle w:val="ListParagraph"/>
+        <w:numPr>
+          <w:ilvl w:val="0"/>
+          <w:numId w:val="2"/>
+        </w:numPr>
+        <w:rPr>
+          <w:rFonts w:ascii="Times New Roman" w:hAnsi="Times New Roman" w:cs="Times New Roman"/>
+          <w:sz w:val="26"/>
+          <w:szCs w:val="26"/>
+        </w:rPr>
+      </w:pPr>
+      <w:r>
+        <w:rPr>
+          <w:rFonts w:ascii="Times New Roman" w:hAnsi="Times New Roman" w:cs="Times New Roman"/>
+          <w:b/>
+          <w:sz w:val="26"/>
+          <w:szCs w:val="26"/>
+        </w:rPr>
+        <w:t>operationId:</w:t>
+      </w:r>
+      <w:r>
+        <w:rPr>
+          <w:rFonts w:ascii="Times New Roman" w:hAnsi="Times New Roman" w:cs="Times New Roman"/>
+          <w:sz w:val="26"/>
+          <w:szCs w:val="26"/>
+        </w:rPr>
+        <w:t xml:space="preserve"> Đây là hàm nằm trong controller.</w:t>
+      </w:r>
+    </w:p>
+    <w:p>
+      <w:pPr>
+        <w:pStyle w:val="ListParagraph"/>
+        <w:numPr>
+          <w:ilvl w:val="0"/>
+          <w:numId w:val="2"/>
+        </w:numPr>
+        <w:rPr>
+          <w:rFonts w:ascii="Times New Roman" w:hAnsi="Times New Roman" w:cs="Times New Roman"/>
+          <w:sz w:val="26"/>
+          <w:szCs w:val="26"/>
+        </w:rPr>
+      </w:pPr>
+      <w:r>
+        <w:rPr>
+          <w:rFonts w:ascii="Times New Roman" w:hAnsi="Times New Roman" w:cs="Times New Roman"/>
+          <w:b/>
+          <w:sz w:val="26"/>
+          <w:szCs w:val="26"/>
+        </w:rPr>
+        <w:t>paramater</w:t>
+      </w:r>
+      <w:r>
+        <w:rPr>
+          <w:rFonts w:ascii="Times New Roman" w:hAnsi="Times New Roman" w:cs="Times New Roman"/>
+          <w:b/>
+          <w:sz w:val="26"/>
+          <w:szCs w:val="26"/>
+        </w:rPr>
+        <w:t>s</w:t>
+      </w:r>
+      <w:r>
+        <w:rPr>
+          <w:rFonts w:ascii="Times New Roman" w:hAnsi="Times New Roman" w:cs="Times New Roman"/>
+          <w:b/>
+          <w:sz w:val="26"/>
+          <w:szCs w:val="26"/>
+        </w:rPr>
+        <w:t>:</w:t>
+      </w:r>
+      <w:r>
+        <w:rPr>
+          <w:rFonts w:ascii="Times New Roman" w:hAnsi="Times New Roman" w:cs="Times New Roman"/>
+          <w:sz w:val="26"/>
+          <w:szCs w:val="26"/>
+        </w:rPr>
+        <w:t xml:space="preserve"> Danh sách các tham số yêu cầu được định nghĩa ở đây. Tên tham số là tên duy nhất và bạn có thể thấy rằng nó nằm trong đường dẫn, nó không bắt buộc và nó là một chuỗi.</w:t>
+      </w:r>
     </w:p>
     <w:p>
       <w:pPr>

</xml_diff>

<commit_message>
Update file document swagger
</commit_message>
<xml_diff>
--- a/documents/swagger.docx
+++ b/documents/swagger.docx
@@ -503,40 +503,60 @@
         <w:spacing w:line="360" w:lineRule="auto"/>
         <w:rPr>
           <w:rFonts w:ascii="Times New Roman" w:hAnsi="Times New Roman" w:cs="Times New Roman"/>
-          <w:sz w:val="26"/>
-          <w:szCs w:val="26"/>
-        </w:rPr>
-      </w:pPr>
-      <w:r>
-        <w:rPr>
-          <w:rFonts w:ascii="Times New Roman" w:hAnsi="Times New Roman" w:cs="Times New Roman"/>
-          <w:sz w:val="26"/>
-          <w:szCs w:val="26"/>
-        </w:rPr>
-        <w:t>Bây giờ, để chạy dự án myapp, hãy bắt đầu bằng dòng lệnh bên dưới:</w:t>
-      </w:r>
-    </w:p>
-    <w:p>
-      <w:pPr>
-        <w:spacing w:line="360" w:lineRule="auto"/>
-        <w:ind w:left="720" w:firstLine="720"/>
-        <w:rPr>
-          <w:rFonts w:ascii="Times New Roman" w:hAnsi="Times New Roman" w:cs="Times New Roman"/>
-          <w:b/>
-          <w:i/>
-          <w:sz w:val="26"/>
-          <w:szCs w:val="26"/>
-        </w:rPr>
-      </w:pPr>
-      <w:r>
-        <w:rPr>
-          <w:rFonts w:ascii="Times New Roman" w:hAnsi="Times New Roman" w:cs="Times New Roman"/>
-          <w:b/>
-          <w:i/>
-          <w:sz w:val="24"/>
-          <w:szCs w:val="26"/>
-        </w:rPr>
-        <w:t>swagger project start</w:t>
+          <w:b/>
+          <w:sz w:val="26"/>
+          <w:szCs w:val="26"/>
+        </w:rPr>
+      </w:pPr>
+      <w:r>
+        <w:rPr>
+          <w:rFonts w:ascii="Times New Roman" w:hAnsi="Times New Roman" w:cs="Times New Roman"/>
+          <w:sz w:val="26"/>
+          <w:szCs w:val="26"/>
+        </w:rPr>
+        <w:t xml:space="preserve">Mở hộp thoại command line, chỉ đường dẫn tới thư mục </w:t>
+      </w:r>
+      <w:r>
+        <w:rPr>
+          <w:rFonts w:ascii="Times New Roman" w:hAnsi="Times New Roman" w:cs="Times New Roman"/>
+          <w:b/>
+          <w:sz w:val="26"/>
+          <w:szCs w:val="26"/>
+        </w:rPr>
+        <w:t xml:space="preserve">myapp </w:t>
+      </w:r>
+      <w:r>
+        <w:rPr>
+          <w:rFonts w:ascii="Times New Roman" w:hAnsi="Times New Roman" w:cs="Times New Roman"/>
+          <w:sz w:val="26"/>
+          <w:szCs w:val="26"/>
+        </w:rPr>
+        <w:t xml:space="preserve">được tạo bước trên. Ví dụ như mình lưu project </w:t>
+      </w:r>
+      <w:r>
+        <w:rPr>
+          <w:rFonts w:ascii="Times New Roman" w:hAnsi="Times New Roman" w:cs="Times New Roman"/>
+          <w:sz w:val="26"/>
+          <w:szCs w:val="26"/>
+        </w:rPr>
+        <w:t xml:space="preserve">theo đường dẫn: </w:t>
+      </w:r>
+      <w:r>
+        <w:rPr>
+          <w:rFonts w:ascii="Times New Roman" w:hAnsi="Times New Roman" w:cs="Times New Roman"/>
+          <w:sz w:val="26"/>
+          <w:szCs w:val="26"/>
+        </w:rPr>
+        <w:t xml:space="preserve"> </w:t>
+      </w:r>
+      <w:r>
+        <w:rPr>
+          <w:rFonts w:ascii="Times New Roman" w:hAnsi="Times New Roman" w:cs="Times New Roman"/>
+          <w:b/>
+          <w:sz w:val="26"/>
+          <w:szCs w:val="26"/>
+        </w:rPr>
+        <w:t>E:\NodeJS\myapp</w:t>
       </w:r>
     </w:p>
     <w:p>
@@ -549,37 +569,82 @@
         <w:spacing w:line="360" w:lineRule="auto"/>
         <w:rPr>
           <w:rFonts w:ascii="Times New Roman" w:hAnsi="Times New Roman" w:cs="Times New Roman"/>
-          <w:sz w:val="26"/>
-          <w:szCs w:val="26"/>
-        </w:rPr>
-      </w:pPr>
-      <w:r>
-        <w:rPr>
-          <w:rFonts w:ascii="Times New Roman" w:hAnsi="Times New Roman" w:cs="Times New Roman"/>
-          <w:sz w:val="26"/>
-          <w:szCs w:val="26"/>
-        </w:rPr>
-        <w:t>Với swagger, nếu chúng ta thay đổi bất kì một file nào trong hệ thống thì nó sẽ tự động khởi động lại máy chủ mà không cần dùng lệnh start.</w:t>
-      </w:r>
-    </w:p>
-    <w:p>
-      <w:pPr>
-        <w:spacing w:line="360" w:lineRule="auto"/>
-        <w:rPr>
-          <w:rFonts w:ascii="Times New Roman" w:hAnsi="Times New Roman" w:cs="Times New Roman"/>
-          <w:b/>
-          <w:sz w:val="26"/>
-          <w:szCs w:val="26"/>
-        </w:rPr>
-      </w:pPr>
-      <w:r>
-        <w:rPr>
-          <w:rFonts w:ascii="Times New Roman" w:hAnsi="Times New Roman" w:cs="Times New Roman"/>
-          <w:b/>
-          <w:sz w:val="26"/>
-          <w:szCs w:val="26"/>
-        </w:rPr>
-        <w:t>Step 4:</w:t>
+          <w:b/>
+          <w:sz w:val="26"/>
+          <w:szCs w:val="26"/>
+        </w:rPr>
+      </w:pPr>
+      <w:r>
+        <w:rPr>
+          <w:rFonts w:ascii="Times New Roman" w:hAnsi="Times New Roman" w:cs="Times New Roman"/>
+          <w:sz w:val="26"/>
+          <w:szCs w:val="26"/>
+        </w:rPr>
+        <w:t>Bây giờ, để chạy dự án myapp, hãy</w:t>
+      </w:r>
+      <w:r>
+        <w:rPr>
+          <w:rFonts w:ascii="Times New Roman" w:hAnsi="Times New Roman" w:cs="Times New Roman"/>
+          <w:sz w:val="26"/>
+          <w:szCs w:val="26"/>
+        </w:rPr>
+        <w:t xml:space="preserve"> mở command line hoặc terminal bên trong project </w:t>
+      </w:r>
+      <w:r>
+        <w:rPr>
+          <w:rFonts w:ascii="Times New Roman" w:hAnsi="Times New Roman" w:cs="Times New Roman"/>
+          <w:b/>
+          <w:sz w:val="26"/>
+          <w:szCs w:val="26"/>
+        </w:rPr>
+        <w:t xml:space="preserve">myapp, </w:t>
+      </w:r>
+      <w:r>
+        <w:rPr>
+          <w:rFonts w:ascii="Times New Roman" w:hAnsi="Times New Roman" w:cs="Times New Roman"/>
+          <w:sz w:val="26"/>
+          <w:szCs w:val="26"/>
+        </w:rPr>
+        <w:t xml:space="preserve"> chạy</w:t>
+      </w:r>
+      <w:r>
+        <w:rPr>
+          <w:rFonts w:ascii="Times New Roman" w:hAnsi="Times New Roman" w:cs="Times New Roman"/>
+          <w:sz w:val="26"/>
+          <w:szCs w:val="26"/>
+        </w:rPr>
+        <w:t xml:space="preserve"> dòng lệnh bên dướ</w:t>
+      </w:r>
+      <w:r>
+        <w:rPr>
+          <w:rFonts w:ascii="Times New Roman" w:hAnsi="Times New Roman" w:cs="Times New Roman"/>
+          <w:sz w:val="26"/>
+          <w:szCs w:val="26"/>
+        </w:rPr>
+        <w:t>i:</w:t>
+      </w:r>
+    </w:p>
+    <w:p>
+      <w:pPr>
+        <w:spacing w:line="360" w:lineRule="auto"/>
+        <w:ind w:left="720" w:firstLine="720"/>
+        <w:rPr>
+          <w:rFonts w:ascii="Times New Roman" w:hAnsi="Times New Roman" w:cs="Times New Roman"/>
+          <w:b/>
+          <w:i/>
+          <w:sz w:val="26"/>
+          <w:szCs w:val="26"/>
+        </w:rPr>
+      </w:pPr>
+      <w:r>
+        <w:rPr>
+          <w:rFonts w:ascii="Times New Roman" w:hAnsi="Times New Roman" w:cs="Times New Roman"/>
+          <w:b/>
+          <w:i/>
+          <w:sz w:val="24"/>
+          <w:szCs w:val="26"/>
+        </w:rPr>
+        <w:t>swagger project start</w:t>
       </w:r>
     </w:p>
     <w:p>
@@ -602,8 +667,79 @@
           <w:sz w:val="26"/>
           <w:szCs w:val="26"/>
         </w:rPr>
-        <w:t>Sau khi khởi động thì mở một cửa sổ command line với dòng lệnh sau:</w:t>
-      </w:r>
+        <w:lastRenderedPageBreak/>
+        <w:t>Với swagger, nếu chúng ta thay đổi bất kì một file nào trong hệ thống thì nó sẽ tự động khởi động lại máy chủ mà không cần dùng lệnh start.</w:t>
+      </w:r>
+    </w:p>
+    <w:p>
+      <w:pPr>
+        <w:spacing w:line="360" w:lineRule="auto"/>
+        <w:rPr>
+          <w:rFonts w:ascii="Times New Roman" w:hAnsi="Times New Roman" w:cs="Times New Roman"/>
+          <w:b/>
+          <w:sz w:val="26"/>
+          <w:szCs w:val="26"/>
+        </w:rPr>
+      </w:pPr>
+      <w:r>
+        <w:rPr>
+          <w:rFonts w:ascii="Times New Roman" w:hAnsi="Times New Roman" w:cs="Times New Roman"/>
+          <w:b/>
+          <w:sz w:val="26"/>
+          <w:szCs w:val="26"/>
+        </w:rPr>
+        <w:t>Step 4:</w:t>
+      </w:r>
+    </w:p>
+    <w:p>
+      <w:pPr>
+        <w:pStyle w:val="ListParagraph"/>
+        <w:numPr>
+          <w:ilvl w:val="0"/>
+          <w:numId w:val="2"/>
+        </w:numPr>
+        <w:spacing w:line="360" w:lineRule="auto"/>
+        <w:rPr>
+          <w:rFonts w:ascii="Times New Roman" w:hAnsi="Times New Roman" w:cs="Times New Roman"/>
+          <w:sz w:val="26"/>
+          <w:szCs w:val="26"/>
+        </w:rPr>
+      </w:pPr>
+      <w:r>
+        <w:rPr>
+          <w:rFonts w:ascii="Times New Roman" w:hAnsi="Times New Roman" w:cs="Times New Roman"/>
+          <w:sz w:val="26"/>
+          <w:szCs w:val="26"/>
+        </w:rPr>
+        <w:t xml:space="preserve">Sau khi khởi động thì mở một cửa sổ command line </w:t>
+      </w:r>
+      <w:r>
+        <w:rPr>
+          <w:rFonts w:ascii="Times New Roman" w:hAnsi="Times New Roman" w:cs="Times New Roman"/>
+          <w:sz w:val="26"/>
+          <w:szCs w:val="26"/>
+        </w:rPr>
+        <w:t xml:space="preserve">thứ hai trong project </w:t>
+      </w:r>
+      <w:r>
+        <w:rPr>
+          <w:rFonts w:ascii="Times New Roman" w:hAnsi="Times New Roman" w:cs="Times New Roman"/>
+          <w:b/>
+          <w:sz w:val="26"/>
+          <w:szCs w:val="26"/>
+        </w:rPr>
+        <w:t xml:space="preserve">myapp </w:t>
+      </w:r>
+      <w:r>
+        <w:rPr>
+          <w:rFonts w:ascii="Times New Roman" w:hAnsi="Times New Roman" w:cs="Times New Roman"/>
+          <w:sz w:val="26"/>
+          <w:szCs w:val="26"/>
+        </w:rPr>
+        <w:t>với dòng lệnh sau:</w:t>
+      </w:r>
+      <w:bookmarkStart w:id="0" w:name="_GoBack"/>
+      <w:bookmarkEnd w:id="0"/>
     </w:p>
     <w:p>
       <w:pPr>
@@ -625,7 +761,6 @@
           <w:sz w:val="24"/>
           <w:szCs w:val="26"/>
         </w:rPr>
-        <w:lastRenderedPageBreak/>
         <w:t>swagger project edit</w:t>
       </w:r>
     </w:p>
@@ -1458,7 +1593,6 @@
         </w:rPr>
         <w:t xml:space="preserve"> (</w:t>
       </w:r>
-      <w:bookmarkStart w:id="0" w:name="_GoBack"/>
       <w:r>
         <w:rPr>
           <w:rFonts w:ascii="Times New Roman" w:hAnsi="Times New Roman" w:cs="Times New Roman"/>
@@ -1468,7 +1602,6 @@
         </w:rPr>
         <w:t>type</w:t>
       </w:r>
-      <w:bookmarkEnd w:id="0"/>
       <w:r>
         <w:rPr>
           <w:rFonts w:ascii="Times New Roman" w:hAnsi="Times New Roman" w:cs="Times New Roman"/>

</xml_diff>